<commit_message>
añadidos assests, imagenes, logos etc
</commit_message>
<xml_diff>
--- a/Documentación/Memoria/Memoria_Travelook_Semana_4.docx
+++ b/Documentación/Memoria/Memoria_Travelook_Semana_4.docx
@@ -154,9 +154,8 @@
                 <w:sz w:val="20"/>
                 <w:szCs w:val="20"/>
               </w:rPr>
-              <w:t>Curso Desarrollo Web Front-</w:t>
+              <w:t>Curso Desarrollo Web Front-E</w:t>
             </w:r>
-            <w:proofErr w:type="spellStart"/>
             <w:r>
               <w:rPr>
                 <w:rFonts w:ascii="Roboto" w:hAnsi="Roboto"/>
@@ -164,18 +163,8 @@
                 <w:sz w:val="20"/>
                 <w:szCs w:val="20"/>
               </w:rPr>
-              <w:t>E</w:t>
-            </w:r>
-            <w:r>
-              <w:rPr>
-                <w:rFonts w:ascii="Roboto" w:hAnsi="Roboto"/>
-                <w:b/>
-                <w:sz w:val="20"/>
-                <w:szCs w:val="20"/>
-              </w:rPr>
               <w:t>nd</w:t>
             </w:r>
-            <w:proofErr w:type="spellEnd"/>
           </w:p>
         </w:tc>
       </w:tr>
@@ -584,25 +573,25 @@
           <w:sz w:val="28"/>
           <w:szCs w:val="28"/>
         </w:rPr>
-        <w:t xml:space="preserve">AUTORES: Ana Luz (apellidos), Carlos (apellidos), </w:t>
-      </w:r>
-      <w:proofErr w:type="spellStart"/>
+        <w:t>AUTORES: Ana Luz (apellidos), Carlos</w:t>
+      </w:r>
       <w:r>
         <w:rPr>
           <w:rFonts w:ascii="Roboto" w:hAnsi="Roboto"/>
           <w:sz w:val="28"/>
           <w:szCs w:val="28"/>
         </w:rPr>
-        <w:t>Jeniffer</w:t>
-      </w:r>
-      <w:proofErr w:type="spellEnd"/>
+        <w:t xml:space="preserve"> José Mecha</w:t>
+      </w:r>
+      <w:bookmarkStart w:id="0" w:name="_GoBack"/>
+      <w:bookmarkEnd w:id="0"/>
       <w:r>
         <w:rPr>
           <w:rFonts w:ascii="Roboto" w:hAnsi="Roboto"/>
           <w:sz w:val="28"/>
           <w:szCs w:val="28"/>
         </w:rPr>
-        <w:t xml:space="preserve"> (apellidos), Mar</w:t>
+        <w:t>, Jeniffer (apellidos), Mar</w:t>
       </w:r>
       <w:r>
         <w:rPr>
@@ -618,25 +607,7 @@
           <w:sz w:val="28"/>
           <w:szCs w:val="28"/>
         </w:rPr>
-        <w:t xml:space="preserve">, Miriam (apellidos) y Tamar </w:t>
-      </w:r>
-      <w:proofErr w:type="spellStart"/>
-      <w:r>
-        <w:rPr>
-          <w:rFonts w:ascii="Roboto" w:hAnsi="Roboto"/>
-          <w:sz w:val="28"/>
-          <w:szCs w:val="28"/>
-        </w:rPr>
-        <w:t>Buelta</w:t>
-      </w:r>
-      <w:proofErr w:type="spellEnd"/>
-      <w:r>
-        <w:rPr>
-          <w:rFonts w:ascii="Roboto" w:hAnsi="Roboto"/>
-          <w:sz w:val="28"/>
-          <w:szCs w:val="28"/>
-        </w:rPr>
-        <w:t xml:space="preserve"> Santiago.</w:t>
+        <w:t>, Miriam (apellidos) y Tamar Buelta Santiago.</w:t>
       </w:r>
     </w:p>
     <w:p>
@@ -881,8 +852,8 @@
           <w:rFonts w:ascii="Roboto" w:eastAsia="Oswald" w:hAnsi="Roboto" w:cs="Oswald"/>
         </w:rPr>
       </w:pPr>
-      <w:bookmarkStart w:id="0" w:name="_sqe556u8smwf" w:colFirst="0" w:colLast="0"/>
-      <w:bookmarkEnd w:id="0"/>
+      <w:bookmarkStart w:id="1" w:name="_sqe556u8smwf" w:colFirst="0" w:colLast="0"/>
+      <w:bookmarkEnd w:id="1"/>
       <w:r>
         <w:rPr>
           <w:rFonts w:ascii="Roboto" w:eastAsia="Oswald" w:hAnsi="Roboto" w:cs="Oswald"/>
@@ -915,89 +886,35 @@
           <w:sz w:val="24"/>
           <w:szCs w:val="24"/>
         </w:rPr>
-        <w:t xml:space="preserve">El proyecto </w:t>
-      </w:r>
-      <w:proofErr w:type="spellStart"/>
-      <w:r>
-        <w:rPr>
-          <w:rFonts w:ascii="Roboto" w:hAnsi="Roboto"/>
-          <w:sz w:val="24"/>
-          <w:szCs w:val="24"/>
-        </w:rPr>
-        <w:t>Travelook</w:t>
-      </w:r>
-      <w:proofErr w:type="spellEnd"/>
-      <w:r>
-        <w:rPr>
-          <w:rFonts w:ascii="Roboto" w:hAnsi="Roboto"/>
-          <w:sz w:val="24"/>
-          <w:szCs w:val="24"/>
-        </w:rPr>
-        <w:t xml:space="preserve"> será una web responsiva que asistirá a los usuarios en la elección de su equipaje para viajes, teniendo en cuenta variables como el género, el lugar de destino y el tiempo atmosférico dentro de las fechas elegidas.</w:t>
-      </w:r>
-    </w:p>
-    <w:p>
-      <w:pPr>
-        <w:jc w:val="both"/>
-        <w:rPr>
-          <w:rFonts w:ascii="Roboto" w:hAnsi="Roboto"/>
-          <w:sz w:val="24"/>
-          <w:szCs w:val="24"/>
-        </w:rPr>
-      </w:pPr>
-    </w:p>
-    <w:p>
-      <w:pPr>
-        <w:jc w:val="both"/>
-        <w:rPr>
-          <w:rFonts w:ascii="Roboto" w:hAnsi="Roboto"/>
-          <w:sz w:val="24"/>
-          <w:szCs w:val="24"/>
-        </w:rPr>
-      </w:pPr>
-      <w:r>
-        <w:rPr>
-          <w:rFonts w:ascii="Roboto" w:hAnsi="Roboto"/>
-          <w:sz w:val="24"/>
-          <w:szCs w:val="24"/>
-        </w:rPr>
-        <w:t xml:space="preserve">En la actualidad existen multitud de aplicaciones meteorológicas, algunas con un gran nivel de detalle sobre aspectos que afectan a nuestra percepción de la temperatura, sin embargo, la cuantificación de estas circunstancias atmosféricas siguen sin dar respuesta a cuestiones tan básicas como el tipo de ropa que mejor nos acompaña en cada caso. Con </w:t>
-      </w:r>
-      <w:proofErr w:type="spellStart"/>
-      <w:r>
-        <w:rPr>
-          <w:rFonts w:ascii="Roboto" w:hAnsi="Roboto"/>
-          <w:sz w:val="24"/>
-          <w:szCs w:val="24"/>
-        </w:rPr>
-        <w:t>Travelook</w:t>
-      </w:r>
-      <w:proofErr w:type="spellEnd"/>
-      <w:r>
-        <w:rPr>
-          <w:rFonts w:ascii="Roboto" w:hAnsi="Roboto"/>
-          <w:sz w:val="24"/>
-          <w:szCs w:val="24"/>
-        </w:rPr>
-        <w:t xml:space="preserve"> queremos ofrecer una alternativa a las previsiones meteorológicas, ayudando al usuario a seleccionar adecuadamente su ropa, dando un paso más allá y ofreciéndoles un asistente que les hace una propuesta de equipaje completa para sus viajes. De esta manera, </w:t>
-      </w:r>
-      <w:proofErr w:type="spellStart"/>
-      <w:r>
-        <w:rPr>
-          <w:rFonts w:ascii="Roboto" w:hAnsi="Roboto"/>
-          <w:sz w:val="24"/>
-          <w:szCs w:val="24"/>
-        </w:rPr>
-        <w:t>Travelook</w:t>
-      </w:r>
-      <w:proofErr w:type="spellEnd"/>
-      <w:r>
-        <w:rPr>
-          <w:rFonts w:ascii="Roboto" w:hAnsi="Roboto"/>
-          <w:sz w:val="24"/>
-          <w:szCs w:val="24"/>
-        </w:rPr>
-        <w:t xml:space="preserve"> se convertirá en la herramienta perfecta par</w:t>
+        <w:t>El proyecto Travelook será una web responsiva que asistirá a los usuarios en la elección de su equipaje para viajes, teniendo en cuenta variables como el género, el lugar de destino y el tiempo atmosférico dentro de las fechas elegidas.</w:t>
+      </w:r>
+    </w:p>
+    <w:p>
+      <w:pPr>
+        <w:jc w:val="both"/>
+        <w:rPr>
+          <w:rFonts w:ascii="Roboto" w:hAnsi="Roboto"/>
+          <w:sz w:val="24"/>
+          <w:szCs w:val="24"/>
+        </w:rPr>
+      </w:pPr>
+    </w:p>
+    <w:p>
+      <w:pPr>
+        <w:jc w:val="both"/>
+        <w:rPr>
+          <w:rFonts w:ascii="Roboto" w:hAnsi="Roboto"/>
+          <w:sz w:val="24"/>
+          <w:szCs w:val="24"/>
+        </w:rPr>
+      </w:pPr>
+      <w:r>
+        <w:rPr>
+          <w:rFonts w:ascii="Roboto" w:hAnsi="Roboto"/>
+          <w:sz w:val="24"/>
+          <w:szCs w:val="24"/>
+        </w:rPr>
+        <w:t>En la actualidad existen multitud de aplicaciones meteorológicas, algunas con un gran nivel de detalle sobre aspectos que afectan a nuestra percepción de la temperatura, sin embargo, la cuantificación de estas circunstancias atmosféricas siguen sin dar respuesta a cuestiones tan básicas como el tipo de ropa que mejor nos acompaña en cada caso. Con Travelook queremos ofrecer una alternativa a las previsiones meteorológicas, ayudando al usuario a seleccionar adecuadamente su ropa, dando un paso más allá y ofreciéndoles un asistente que les hace una propuesta de equipaje completa para sus viajes. De esta manera, Travelook se convertirá en la herramienta perfecta par</w:t>
       </w:r>
       <w:r>
         <w:rPr>
@@ -1013,25 +930,7 @@
           <w:sz w:val="24"/>
           <w:szCs w:val="24"/>
         </w:rPr>
-        <w:t xml:space="preserve">ndonos el angustioso momento de hacer la maleta. Con </w:t>
-      </w:r>
-      <w:proofErr w:type="spellStart"/>
-      <w:r>
-        <w:rPr>
-          <w:rFonts w:ascii="Roboto" w:hAnsi="Roboto"/>
-          <w:sz w:val="24"/>
-          <w:szCs w:val="24"/>
-        </w:rPr>
-        <w:t>Travelook</w:t>
-      </w:r>
-      <w:proofErr w:type="spellEnd"/>
-      <w:r>
-        <w:rPr>
-          <w:rFonts w:ascii="Roboto" w:hAnsi="Roboto"/>
-          <w:sz w:val="24"/>
-          <w:szCs w:val="24"/>
-        </w:rPr>
-        <w:t xml:space="preserve"> no habrá maletas repletas de enseres que no se van a utilizar, la web propone tu maleta personalizada añadiendo únicamente lo que vas a necesitar de forma realista y eficiente.</w:t>
+        <w:t>ndonos el angustioso momento de hacer la maleta. Con Travelook no habrá maletas repletas de enseres que no se van a utilizar, la web propone tu maleta personalizada añadiendo únicamente lo que vas a necesitar de forma realista y eficiente.</w:t>
       </w:r>
     </w:p>
     <w:p>
@@ -2472,8 +2371,8 @@
           <w:rFonts w:ascii="Roboto" w:hAnsi="Roboto"/>
         </w:rPr>
       </w:pPr>
-      <w:bookmarkStart w:id="1" w:name="_fkog0qatq62y" w:colFirst="0" w:colLast="0"/>
-      <w:bookmarkEnd w:id="1"/>
+      <w:bookmarkStart w:id="2" w:name="_fkog0qatq62y" w:colFirst="0" w:colLast="0"/>
+      <w:bookmarkEnd w:id="2"/>
       <w:r>
         <w:rPr>
           <w:rFonts w:ascii="Roboto" w:eastAsia="Oswald" w:hAnsi="Roboto" w:cs="Oswald"/>
@@ -2628,8 +2527,8 @@
           <w:rFonts w:ascii="Roboto" w:eastAsia="Oswald" w:hAnsi="Roboto" w:cs="Oswald"/>
         </w:rPr>
       </w:pPr>
-      <w:bookmarkStart w:id="2" w:name="_adihv53mi8qn" w:colFirst="0" w:colLast="0"/>
-      <w:bookmarkEnd w:id="2"/>
+      <w:bookmarkStart w:id="3" w:name="_adihv53mi8qn" w:colFirst="0" w:colLast="0"/>
+      <w:bookmarkEnd w:id="3"/>
       <w:r>
         <w:rPr>
           <w:rFonts w:ascii="Roboto" w:eastAsia="Oswald" w:hAnsi="Roboto" w:cs="Oswald"/>
@@ -2649,35 +2548,7 @@
         <w:rPr>
           <w:rFonts w:ascii="Roboto" w:hAnsi="Roboto"/>
         </w:rPr>
-        <w:t xml:space="preserve">(Aquí hablaría un poco de los rollos esos de la empleabilidad, demostrar que estamos trabajando todo el rato con el filtro para objetivos SMART que nos explicó María en clase y temas de esos. Estilo, meter un </w:t>
-      </w:r>
-      <w:proofErr w:type="spellStart"/>
-      <w:r>
-        <w:rPr>
-          <w:rFonts w:ascii="Roboto" w:hAnsi="Roboto"/>
-        </w:rPr>
-        <w:t>dafo</w:t>
-      </w:r>
-      <w:proofErr w:type="spellEnd"/>
-      <w:r>
-        <w:rPr>
-          <w:rFonts w:ascii="Roboto" w:hAnsi="Roboto"/>
-        </w:rPr>
-        <w:t xml:space="preserve"> y un </w:t>
-      </w:r>
-      <w:proofErr w:type="spellStart"/>
-      <w:r>
-        <w:rPr>
-          <w:rFonts w:ascii="Roboto" w:hAnsi="Roboto"/>
-        </w:rPr>
-        <w:t>came</w:t>
-      </w:r>
-      <w:proofErr w:type="spellEnd"/>
-      <w:r>
-        <w:rPr>
-          <w:rFonts w:ascii="Roboto" w:hAnsi="Roboto"/>
-        </w:rPr>
-        <w:t xml:space="preserve"> y cosas así de esas de análisis de la situación. Pondría también un apartado en el que cada uno contamos nuestra experiencia en el proyecto y las expectativas que tenemos del futuro de la página web)</w:t>
+        <w:t>(Aquí hablaría un poco de los rollos esos de la empleabilidad, demostrar que estamos trabajando todo el rato con el filtro para objetivos SMART que nos explicó María en clase y temas de esos. Estilo, meter un dafo y un came y cosas así de esas de análisis de la situación. Pondría también un apartado en el que cada uno contamos nuestra experiencia en el proyecto y las expectativas que tenemos del futuro de la página web)</w:t>
       </w:r>
       <w:r>
         <w:rPr>
@@ -2694,8 +2565,8 @@
           <w:rFonts w:ascii="Roboto" w:eastAsia="Oswald" w:hAnsi="Roboto" w:cs="Oswald"/>
         </w:rPr>
       </w:pPr>
-      <w:bookmarkStart w:id="3" w:name="_mmqy1c3pk14u" w:colFirst="0" w:colLast="0"/>
-      <w:bookmarkEnd w:id="3"/>
+      <w:bookmarkStart w:id="4" w:name="_mmqy1c3pk14u" w:colFirst="0" w:colLast="0"/>
+      <w:bookmarkEnd w:id="4"/>
       <w:r>
         <w:rPr>
           <w:rFonts w:ascii="Roboto" w:eastAsia="Oswald" w:hAnsi="Roboto" w:cs="Oswald"/>
@@ -2719,51 +2590,35 @@
           <w:sz w:val="24"/>
           <w:szCs w:val="24"/>
         </w:rPr>
-        <w:t xml:space="preserve">(Aquí hablaría de los lenguajes que hemos utilizado, de los programas que hemos usado para desarrollar la web, las </w:t>
-      </w:r>
-      <w:proofErr w:type="spellStart"/>
-      <w:r>
-        <w:rPr>
-          <w:rFonts w:ascii="Roboto" w:hAnsi="Roboto"/>
-          <w:sz w:val="24"/>
-          <w:szCs w:val="24"/>
-        </w:rPr>
-        <w:t>apis</w:t>
-      </w:r>
-      <w:proofErr w:type="spellEnd"/>
-      <w:r>
-        <w:rPr>
-          <w:rFonts w:ascii="Roboto" w:hAnsi="Roboto"/>
-          <w:sz w:val="24"/>
-          <w:szCs w:val="24"/>
-        </w:rPr>
-        <w:t xml:space="preserve"> que hemos conectado y temas así muy técnicos)</w:t>
-      </w:r>
-    </w:p>
-    <w:p>
-      <w:pPr>
-        <w:jc w:val="both"/>
-        <w:rPr>
-          <w:rFonts w:ascii="Roboto" w:hAnsi="Roboto"/>
-          <w:sz w:val="24"/>
-          <w:szCs w:val="24"/>
-        </w:rPr>
-      </w:pPr>
-    </w:p>
-    <w:p>
-      <w:pPr>
-        <w:jc w:val="both"/>
-        <w:rPr>
-          <w:rFonts w:ascii="Roboto" w:hAnsi="Roboto"/>
-          <w:sz w:val="24"/>
-          <w:szCs w:val="24"/>
-        </w:rPr>
-      </w:pPr>
-      <w:r>
-        <w:rPr>
-          <w:rFonts w:ascii="Roboto" w:hAnsi="Roboto"/>
-          <w:sz w:val="24"/>
-          <w:szCs w:val="24"/>
+        <w:t>(Aquí hablaría de los lenguajes que hemos utilizado, de los programas que hemos usado para desarrollar la web, las apis que hemos conectado y temas así muy técnicos)</w:t>
+      </w:r>
+    </w:p>
+    <w:p>
+      <w:pPr>
+        <w:jc w:val="both"/>
+        <w:rPr>
+          <w:rFonts w:ascii="Roboto" w:hAnsi="Roboto"/>
+          <w:sz w:val="24"/>
+          <w:szCs w:val="24"/>
+        </w:rPr>
+      </w:pPr>
+    </w:p>
+    <w:p>
+      <w:pPr>
+        <w:jc w:val="both"/>
+        <w:rPr>
+          <w:rFonts w:ascii="Roboto" w:hAnsi="Roboto"/>
+          <w:sz w:val="24"/>
+          <w:szCs w:val="24"/>
+          <w:lang w:val="en-US"/>
+        </w:rPr>
+      </w:pPr>
+      <w:r>
+        <w:rPr>
+          <w:rFonts w:ascii="Roboto" w:hAnsi="Roboto"/>
+          <w:sz w:val="24"/>
+          <w:szCs w:val="24"/>
+          <w:lang w:val="en-US"/>
         </w:rPr>
         <w:t>HTML</w:t>
       </w:r>
@@ -2775,13 +2630,15 @@
           <w:rFonts w:ascii="Roboto" w:hAnsi="Roboto"/>
           <w:sz w:val="24"/>
           <w:szCs w:val="24"/>
-        </w:rPr>
-      </w:pPr>
-      <w:r>
-        <w:rPr>
-          <w:rFonts w:ascii="Roboto" w:hAnsi="Roboto"/>
-          <w:sz w:val="24"/>
-          <w:szCs w:val="24"/>
+          <w:lang w:val="en-US"/>
+        </w:rPr>
+      </w:pPr>
+      <w:r>
+        <w:rPr>
+          <w:rFonts w:ascii="Roboto" w:hAnsi="Roboto"/>
+          <w:sz w:val="24"/>
+          <w:szCs w:val="24"/>
+          <w:lang w:val="en-US"/>
         </w:rPr>
         <w:t xml:space="preserve">CSS </w:t>
       </w:r>
@@ -2793,13 +2650,15 @@
           <w:rFonts w:ascii="Roboto" w:hAnsi="Roboto"/>
           <w:sz w:val="24"/>
           <w:szCs w:val="24"/>
-        </w:rPr>
-      </w:pPr>
-      <w:r>
-        <w:rPr>
-          <w:rFonts w:ascii="Roboto" w:hAnsi="Roboto"/>
-          <w:sz w:val="24"/>
-          <w:szCs w:val="24"/>
+          <w:lang w:val="en-US"/>
+        </w:rPr>
+      </w:pPr>
+      <w:r>
+        <w:rPr>
+          <w:rFonts w:ascii="Roboto" w:hAnsi="Roboto"/>
+          <w:sz w:val="24"/>
+          <w:szCs w:val="24"/>
+          <w:lang w:val="en-US"/>
         </w:rPr>
         <w:t>JS</w:t>
       </w:r>
@@ -2811,13 +2670,15 @@
           <w:rFonts w:ascii="Roboto" w:hAnsi="Roboto"/>
           <w:sz w:val="24"/>
           <w:szCs w:val="24"/>
-        </w:rPr>
-      </w:pPr>
-      <w:r>
-        <w:rPr>
-          <w:rFonts w:ascii="Roboto" w:hAnsi="Roboto"/>
-          <w:sz w:val="24"/>
-          <w:szCs w:val="24"/>
+          <w:lang w:val="en-US"/>
+        </w:rPr>
+      </w:pPr>
+      <w:r>
+        <w:rPr>
+          <w:rFonts w:ascii="Roboto" w:hAnsi="Roboto"/>
+          <w:sz w:val="24"/>
+          <w:szCs w:val="24"/>
+          <w:lang w:val="en-US"/>
         </w:rPr>
         <w:t>BOOTSTRAP</w:t>
       </w:r>
@@ -2829,13 +2690,15 @@
           <w:rFonts w:ascii="Roboto" w:hAnsi="Roboto"/>
           <w:sz w:val="24"/>
           <w:szCs w:val="24"/>
-        </w:rPr>
-      </w:pPr>
-      <w:r>
-        <w:rPr>
-          <w:rFonts w:ascii="Roboto" w:hAnsi="Roboto"/>
-          <w:sz w:val="24"/>
-          <w:szCs w:val="24"/>
+          <w:lang w:val="en-US"/>
+        </w:rPr>
+      </w:pPr>
+      <w:r>
+        <w:rPr>
+          <w:rFonts w:ascii="Roboto" w:hAnsi="Roboto"/>
+          <w:sz w:val="24"/>
+          <w:szCs w:val="24"/>
+          <w:lang w:val="en-US"/>
         </w:rPr>
         <w:t>ADOBE XD</w:t>
       </w:r>
@@ -2847,13 +2710,15 @@
           <w:rFonts w:ascii="Roboto" w:hAnsi="Roboto"/>
           <w:sz w:val="24"/>
           <w:szCs w:val="24"/>
-        </w:rPr>
-      </w:pPr>
-      <w:r>
-        <w:rPr>
-          <w:rFonts w:ascii="Roboto" w:hAnsi="Roboto"/>
-          <w:sz w:val="24"/>
-          <w:szCs w:val="24"/>
+          <w:lang w:val="en-US"/>
+        </w:rPr>
+      </w:pPr>
+      <w:r>
+        <w:rPr>
+          <w:rFonts w:ascii="Roboto" w:hAnsi="Roboto"/>
+          <w:sz w:val="24"/>
+          <w:szCs w:val="24"/>
+          <w:lang w:val="en-US"/>
         </w:rPr>
         <w:t>ADOBE ILLUSTRATOR</w:t>
       </w:r>
@@ -2863,19 +2728,22 @@
         <w:jc w:val="both"/>
         <w:rPr>
           <w:rFonts w:ascii="Roboto" w:hAnsi="Roboto"/>
-        </w:rPr>
-      </w:pPr>
-      <w:r>
-        <w:rPr>
-          <w:rFonts w:ascii="Roboto" w:hAnsi="Roboto"/>
-          <w:sz w:val="24"/>
-          <w:szCs w:val="24"/>
+          <w:lang w:val="en-US"/>
+        </w:rPr>
+      </w:pPr>
+      <w:r>
+        <w:rPr>
+          <w:rFonts w:ascii="Roboto" w:hAnsi="Roboto"/>
+          <w:sz w:val="24"/>
+          <w:szCs w:val="24"/>
+          <w:lang w:val="en-US"/>
         </w:rPr>
         <w:t>ADOBE PHOTOSHOP</w:t>
       </w:r>
       <w:r>
         <w:rPr>
           <w:rFonts w:ascii="Roboto" w:hAnsi="Roboto"/>
+          <w:lang w:val="en-US"/>
         </w:rPr>
         <w:br w:type="page"/>
       </w:r>
@@ -2888,13 +2756,15 @@
           <w:rFonts w:ascii="Roboto" w:eastAsia="Oswald" w:hAnsi="Roboto" w:cs="Oswald"/>
           <w:sz w:val="24"/>
           <w:szCs w:val="24"/>
-        </w:rPr>
-      </w:pPr>
-      <w:bookmarkStart w:id="4" w:name="_hs2y6oykk91a" w:colFirst="0" w:colLast="0"/>
-      <w:bookmarkEnd w:id="4"/>
+          <w:lang w:val="en-US"/>
+        </w:rPr>
+      </w:pPr>
+      <w:bookmarkStart w:id="5" w:name="_hs2y6oykk91a" w:colFirst="0" w:colLast="0"/>
+      <w:bookmarkEnd w:id="5"/>
       <w:r>
         <w:rPr>
           <w:rFonts w:ascii="Roboto" w:eastAsia="Oswald" w:hAnsi="Roboto" w:cs="Oswald"/>
+          <w:lang w:val="en-US"/>
         </w:rPr>
         <w:lastRenderedPageBreak/>
         <w:t>ENTIDAD CORPORATIVA</w:t>
@@ -2928,8 +2798,8 @@
           <w:rFonts w:ascii="Roboto" w:eastAsia="Oswald" w:hAnsi="Roboto" w:cs="Oswald"/>
         </w:rPr>
       </w:pPr>
-      <w:bookmarkStart w:id="5" w:name="_zhy41lprp3l5" w:colFirst="0" w:colLast="0"/>
-      <w:bookmarkEnd w:id="5"/>
+      <w:bookmarkStart w:id="6" w:name="_zhy41lprp3l5" w:colFirst="0" w:colLast="0"/>
+      <w:bookmarkEnd w:id="6"/>
       <w:r>
         <w:rPr>
           <w:rFonts w:ascii="Roboto" w:eastAsia="Oswald" w:hAnsi="Roboto" w:cs="Oswald"/>
@@ -2949,16 +2819,8 @@
         <w:rPr>
           <w:rFonts w:ascii="Roboto" w:hAnsi="Roboto"/>
         </w:rPr>
-        <w:t xml:space="preserve">(Aquí hablaría del público objetivo para quienes hemos pensado que van a usar la aplicación, los clientes potenciales, las campañas de publicidad que planificaríamos y la monetización de las funcionalidades de la web. Estudios de la viabilidad del proyecto o algo </w:t>
-      </w:r>
-      <w:proofErr w:type="gramStart"/>
-      <w:r>
-        <w:rPr>
-          <w:rFonts w:ascii="Roboto" w:hAnsi="Roboto"/>
-        </w:rPr>
-        <w:t>así )</w:t>
-      </w:r>
-      <w:proofErr w:type="gramEnd"/>
+        <w:t>(Aquí hablaría del público objetivo para quienes hemos pensado que van a usar la aplicación, los clientes potenciales, las campañas de publicidad que planificaríamos y la monetización de las funcionalidades de la web. Estudios de la viabilidad del proyecto o algo así )</w:t>
+      </w:r>
       <w:r>
         <w:rPr>
           <w:rFonts w:ascii="Roboto" w:hAnsi="Roboto"/>
@@ -2974,8 +2836,8 @@
           <w:rFonts w:ascii="Roboto" w:eastAsia="Oswald" w:hAnsi="Roboto" w:cs="Oswald"/>
         </w:rPr>
       </w:pPr>
-      <w:bookmarkStart w:id="6" w:name="_cjul5g7dgtmx" w:colFirst="0" w:colLast="0"/>
-      <w:bookmarkEnd w:id="6"/>
+      <w:bookmarkStart w:id="7" w:name="_cjul5g7dgtmx" w:colFirst="0" w:colLast="0"/>
+      <w:bookmarkEnd w:id="7"/>
       <w:r>
         <w:rPr>
           <w:rFonts w:ascii="Roboto" w:eastAsia="Oswald" w:hAnsi="Roboto" w:cs="Oswald"/>
@@ -2992,8 +2854,8 @@
           <w:rFonts w:ascii="Roboto" w:hAnsi="Roboto"/>
         </w:rPr>
       </w:pPr>
-      <w:bookmarkStart w:id="7" w:name="_ah6wgq98vnch" w:colFirst="0" w:colLast="0"/>
-      <w:bookmarkEnd w:id="7"/>
+      <w:bookmarkStart w:id="8" w:name="_ah6wgq98vnch" w:colFirst="0" w:colLast="0"/>
+      <w:bookmarkEnd w:id="8"/>
       <w:r>
         <w:rPr>
           <w:rFonts w:ascii="Roboto" w:hAnsi="Roboto"/>
@@ -3056,21 +2918,7 @@
         <w:rPr>
           <w:rFonts w:ascii="Roboto" w:hAnsi="Roboto"/>
         </w:rPr>
-        <w:t xml:space="preserve">Para la digitalización de este trabajo hemos utilizado el programa </w:t>
-      </w:r>
-      <w:proofErr w:type="spellStart"/>
-      <w:r>
-        <w:rPr>
-          <w:rFonts w:ascii="Roboto" w:hAnsi="Roboto"/>
-        </w:rPr>
-        <w:t>gratuíto</w:t>
-      </w:r>
-      <w:proofErr w:type="spellEnd"/>
-      <w:r>
-        <w:rPr>
-          <w:rFonts w:ascii="Roboto" w:hAnsi="Roboto"/>
-        </w:rPr>
-        <w:t xml:space="preserve"> de uso abierto draw.io de Google. El resultado de este diagrama es el siguiente:</w:t>
+        <w:t>Para la digitalización de este trabajo hemos utilizado el programa gratuíto de uso abierto draw.io de Google. El resultado de este diagrama es el siguiente:</w:t>
       </w:r>
     </w:p>
     <w:p>
@@ -3098,7 +2946,7 @@
         </w:rPr>
         <w:lastRenderedPageBreak/>
         <w:drawing>
-          <wp:anchor distT="0" distB="0" distL="114300" distR="114300" simplePos="0" relativeHeight="251662336" behindDoc="0" locked="0" layoutInCell="1" allowOverlap="1" wp14:anchorId="7E6CEEDF" wp14:editId="13983C30">
+          <wp:anchor distT="0" distB="0" distL="114300" distR="114300" simplePos="0" relativeHeight="251659776" behindDoc="0" locked="0" layoutInCell="1" allowOverlap="1" wp14:anchorId="7E6CEEDF" wp14:editId="13983C30">
             <wp:simplePos x="0" y="0"/>
             <wp:positionH relativeFrom="column">
               <wp:posOffset>0</wp:posOffset>
@@ -3162,8 +3010,8 @@
           <w:rFonts w:ascii="Roboto" w:eastAsia="Oswald" w:hAnsi="Roboto" w:cs="Oswald"/>
         </w:rPr>
       </w:pPr>
-      <w:bookmarkStart w:id="8" w:name="_uy4fd9rsvjrj" w:colFirst="0" w:colLast="0"/>
-      <w:bookmarkEnd w:id="8"/>
+      <w:bookmarkStart w:id="9" w:name="_uy4fd9rsvjrj" w:colFirst="0" w:colLast="0"/>
+      <w:bookmarkEnd w:id="9"/>
       <w:r>
         <w:rPr>
           <w:rFonts w:ascii="Roboto" w:eastAsia="Oswald" w:hAnsi="Roboto" w:cs="Oswald"/>
@@ -3182,21 +3030,7 @@
         <w:rPr>
           <w:rFonts w:ascii="Roboto" w:hAnsi="Roboto"/>
         </w:rPr>
-        <w:t xml:space="preserve">Una vez definido el flujo de información de la página web diseñamos el flujo de pantallas que se verían en una versión responsiva para móvil. Añadimos los contenidos que tendría cada vista sin entrar en detalles de diseño. En este paso </w:t>
-      </w:r>
-      <w:proofErr w:type="spellStart"/>
-      <w:r>
-        <w:rPr>
-          <w:rFonts w:ascii="Roboto" w:hAnsi="Roboto"/>
-        </w:rPr>
-        <w:t>sólamente</w:t>
-      </w:r>
-      <w:proofErr w:type="spellEnd"/>
-      <w:r>
-        <w:rPr>
-          <w:rFonts w:ascii="Roboto" w:hAnsi="Roboto"/>
-        </w:rPr>
-        <w:t xml:space="preserve"> se definió la estructura de los contenidos, la información básica y las sugerencias de textos que acompañarían a cada funcionalidad.</w:t>
+        <w:t>Una vez definido el flujo de información de la página web diseñamos el flujo de pantallas que se verían en una versión responsiva para móvil. Añadimos los contenidos que tendría cada vista sin entrar en detalles de diseño. En este paso sólamente se definió la estructura de los contenidos, la información básica y las sugerencias de textos que acompañarían a cada funcionalidad.</w:t>
       </w:r>
     </w:p>
     <w:p>
@@ -3347,21 +3181,7 @@
               <w:rPr>
                 <w:rFonts w:ascii="Roboto" w:hAnsi="Roboto"/>
               </w:rPr>
-              <w:t xml:space="preserve">El acceso a las funciones de la web se lleva a cabo mediante un inicio de sesión o </w:t>
-            </w:r>
-            <w:proofErr w:type="spellStart"/>
-            <w:r>
-              <w:rPr>
-                <w:rFonts w:ascii="Roboto" w:hAnsi="Roboto"/>
-              </w:rPr>
-              <w:t>login</w:t>
-            </w:r>
-            <w:proofErr w:type="spellEnd"/>
-            <w:r>
-              <w:rPr>
-                <w:rFonts w:ascii="Roboto" w:hAnsi="Roboto"/>
-              </w:rPr>
-              <w:t xml:space="preserve"> inicial, con la opción de recuperar contraseña y un botón que permite realizar un nuevo registro en caso de acceder a la plataforma por primera vez.</w:t>
+              <w:t>El acceso a las funciones de la web se lleva a cabo mediante un inicio de sesión o login inicial, con la opción de recuperar contraseña y un botón que permite realizar un nuevo registro en caso de acceder a la plataforma por primera vez.</w:t>
             </w:r>
           </w:p>
         </w:tc>
@@ -3514,21 +3334,7 @@
                 <w:rFonts w:ascii="Roboto" w:hAnsi="Roboto"/>
               </w:rPr>
               <w:lastRenderedPageBreak/>
-              <w:t xml:space="preserve">Una vez completado el formulario de registro proponemos una pantalla para ampliar la información del usuario que será importante para hacer propuestas de moda adaptadas a sus necesidades. Esta opción la hemos dejado como opcional, así que podrá </w:t>
-            </w:r>
-            <w:proofErr w:type="spellStart"/>
-            <w:r>
-              <w:rPr>
-                <w:rFonts w:ascii="Roboto" w:hAnsi="Roboto"/>
-              </w:rPr>
-              <w:t>saltarsela</w:t>
-            </w:r>
-            <w:proofErr w:type="spellEnd"/>
-            <w:r>
-              <w:rPr>
-                <w:rFonts w:ascii="Roboto" w:hAnsi="Roboto"/>
-              </w:rPr>
-              <w:t>.</w:t>
+              <w:t>Una vez completado el formulario de registro proponemos una pantalla para ampliar la información del usuario que será importante para hacer propuestas de moda adaptadas a sus necesidades. Esta opción la hemos dejado como opcional, así que podrá saltarsela.</w:t>
             </w:r>
           </w:p>
         </w:tc>
@@ -3640,21 +3446,7 @@
               <w:rPr>
                 <w:rFonts w:ascii="Roboto" w:hAnsi="Roboto"/>
               </w:rPr>
-              <w:t xml:space="preserve">Accederá a la pantalla principal donde podrá seleccionar un destino y un rango de fecha para programar un viaje. Esta información hará posible mostrar la previsión del </w:t>
-            </w:r>
-            <w:proofErr w:type="spellStart"/>
-            <w:r>
-              <w:rPr>
-                <w:rFonts w:ascii="Roboto" w:hAnsi="Roboto"/>
-              </w:rPr>
-              <w:t>tiempof</w:t>
-            </w:r>
-            <w:proofErr w:type="spellEnd"/>
-            <w:r>
-              <w:rPr>
-                <w:rFonts w:ascii="Roboto" w:hAnsi="Roboto"/>
-              </w:rPr>
-              <w:t>, una sugerencia de ropa y la cuenta atrás para que llegue su viaje. Desde esta pantalla tendrá acceso al menú de opciones y a la pantalla “Lista”. Además podrá guardar esta búsqueda en sus “Programados”</w:t>
+              <w:t>Accederá a la pantalla principal donde podrá seleccionar un destino y un rango de fecha para programar un viaje. Esta información hará posible mostrar la previsión del tiempof, una sugerencia de ropa y la cuenta atrás para que llegue su viaje. Desde esta pantalla tendrá acceso al menú de opciones y a la pantalla “Lista”. Además podrá guardar esta búsqueda en sus “Programados”</w:t>
             </w:r>
           </w:p>
         </w:tc>
@@ -4204,21 +3996,7 @@
               <w:rPr>
                 <w:rFonts w:ascii="Roboto" w:hAnsi="Roboto"/>
               </w:rPr>
-              <w:t xml:space="preserve">En la pantalla “Lista” podrá ver un listado con objetos básicos de aseo, salud, documentación, </w:t>
-            </w:r>
-            <w:proofErr w:type="spellStart"/>
-            <w:r>
-              <w:rPr>
-                <w:rFonts w:ascii="Roboto" w:hAnsi="Roboto"/>
-              </w:rPr>
-              <w:t>etc</w:t>
-            </w:r>
-            <w:proofErr w:type="spellEnd"/>
-            <w:r>
-              <w:rPr>
-                <w:rFonts w:ascii="Roboto" w:hAnsi="Roboto"/>
-              </w:rPr>
-              <w:t>, necesarios en cualquier tipo de viaje, para no olvidar nada importante.</w:t>
+              <w:t>En la pantalla “Lista” podrá ver un listado con objetos básicos de aseo, salud, documentación, etc, necesarios en cualquier tipo de viaje, para no olvidar nada importante.</w:t>
             </w:r>
           </w:p>
         </w:tc>
@@ -4307,8 +4085,8 @@
           <w:rFonts w:ascii="Roboto" w:eastAsia="Oswald" w:hAnsi="Roboto" w:cs="Oswald"/>
         </w:rPr>
       </w:pPr>
-      <w:bookmarkStart w:id="9" w:name="_fy2woxr782ha" w:colFirst="0" w:colLast="0"/>
-      <w:bookmarkEnd w:id="9"/>
+      <w:bookmarkStart w:id="10" w:name="_fy2woxr782ha" w:colFirst="0" w:colLast="0"/>
+      <w:bookmarkEnd w:id="10"/>
       <w:r>
         <w:rPr>
           <w:rFonts w:ascii="Roboto" w:eastAsia="Oswald" w:hAnsi="Roboto" w:cs="Oswald"/>
@@ -4754,21 +4532,7 @@
           <w:rFonts w:ascii="Roboto" w:hAnsi="Roboto"/>
         </w:rPr>
         <w:lastRenderedPageBreak/>
-        <w:t xml:space="preserve">más cómodo se encuentre. Al finalizar la semana se comparte con los compañeros por </w:t>
-      </w:r>
-      <w:proofErr w:type="spellStart"/>
-      <w:r>
-        <w:rPr>
-          <w:rFonts w:ascii="Roboto" w:hAnsi="Roboto"/>
-        </w:rPr>
-        <w:t>slack</w:t>
-      </w:r>
-      <w:proofErr w:type="spellEnd"/>
-      <w:r>
-        <w:rPr>
-          <w:rFonts w:ascii="Roboto" w:hAnsi="Roboto"/>
-        </w:rPr>
-        <w:t xml:space="preserve"> con los nuevos textos redactados.</w:t>
+        <w:t>más cómodo se encuentre. Al finalizar la semana se comparte con los compañeros por slack con los nuevos textos redactados.</w:t>
       </w:r>
     </w:p>
     <w:p>
@@ -4787,8 +4551,8 @@
           <w:rFonts w:ascii="Roboto" w:eastAsia="Oswald" w:hAnsi="Roboto" w:cs="Oswald"/>
         </w:rPr>
       </w:pPr>
-      <w:bookmarkStart w:id="10" w:name="_sjhjka38rbsg" w:colFirst="0" w:colLast="0"/>
-      <w:bookmarkEnd w:id="10"/>
+      <w:bookmarkStart w:id="11" w:name="_sjhjka38rbsg" w:colFirst="0" w:colLast="0"/>
+      <w:bookmarkEnd w:id="11"/>
       <w:r>
         <w:rPr>
           <w:rFonts w:ascii="Roboto" w:eastAsia="Oswald" w:hAnsi="Roboto" w:cs="Oswald"/>
@@ -4851,21 +4615,7 @@
         <w:rPr>
           <w:rFonts w:ascii="Roboto" w:hAnsi="Roboto"/>
         </w:rPr>
-        <w:t xml:space="preserve">Finalmente la ganadora ha sido </w:t>
-      </w:r>
-      <w:proofErr w:type="spellStart"/>
-      <w:r>
-        <w:rPr>
-          <w:rFonts w:ascii="Roboto" w:hAnsi="Roboto"/>
-        </w:rPr>
-        <w:t>Travelook</w:t>
-      </w:r>
-      <w:proofErr w:type="spellEnd"/>
-      <w:r>
-        <w:rPr>
-          <w:rFonts w:ascii="Roboto" w:hAnsi="Roboto"/>
-        </w:rPr>
-        <w:t xml:space="preserve">. </w:t>
+        <w:t xml:space="preserve">Finalmente la ganadora ha sido Travelook. </w:t>
       </w:r>
     </w:p>
     <w:p>
@@ -4890,8 +4640,8 @@
           <w:rFonts w:ascii="Roboto" w:eastAsia="Oswald" w:hAnsi="Roboto" w:cs="Oswald"/>
         </w:rPr>
       </w:pPr>
-      <w:bookmarkStart w:id="11" w:name="_48fwdmetqoec" w:colFirst="0" w:colLast="0"/>
-      <w:bookmarkEnd w:id="11"/>
+      <w:bookmarkStart w:id="12" w:name="_48fwdmetqoec" w:colFirst="0" w:colLast="0"/>
+      <w:bookmarkEnd w:id="12"/>
       <w:r>
         <w:rPr>
           <w:rFonts w:ascii="Roboto" w:eastAsia="Oswald" w:hAnsi="Roboto" w:cs="Oswald"/>
@@ -4908,8 +4658,8 @@
           <w:rFonts w:ascii="Roboto" w:eastAsia="Oswald" w:hAnsi="Roboto" w:cs="Oswald"/>
         </w:rPr>
       </w:pPr>
-      <w:bookmarkStart w:id="12" w:name="_l1sazu715hkj" w:colFirst="0" w:colLast="0"/>
-      <w:bookmarkEnd w:id="12"/>
+      <w:bookmarkStart w:id="13" w:name="_l1sazu715hkj" w:colFirst="0" w:colLast="0"/>
+      <w:bookmarkEnd w:id="13"/>
       <w:r>
         <w:rPr>
           <w:rFonts w:ascii="Roboto" w:eastAsia="Oswald" w:hAnsi="Roboto" w:cs="Oswald"/>
@@ -4934,21 +4684,7 @@
         <w:rPr>
           <w:rFonts w:ascii="Roboto" w:hAnsi="Roboto"/>
         </w:rPr>
-        <w:t xml:space="preserve">Se hicieron diferentes propuestas de logo con el nombre de </w:t>
-      </w:r>
-      <w:proofErr w:type="spellStart"/>
-      <w:r>
-        <w:rPr>
-          <w:rFonts w:ascii="Roboto" w:hAnsi="Roboto"/>
-        </w:rPr>
-        <w:t>Travelook</w:t>
-      </w:r>
-      <w:proofErr w:type="spellEnd"/>
-      <w:r>
-        <w:rPr>
-          <w:rFonts w:ascii="Roboto" w:hAnsi="Roboto"/>
-        </w:rPr>
-        <w:t>,</w:t>
+        <w:t>Se hicieron diferentes propuestas de logo con el nombre de Travelook,</w:t>
       </w:r>
       <w:r>
         <w:rPr>
@@ -5091,35 +4827,7 @@
               <w:rPr>
                 <w:rFonts w:ascii="Roboto" w:hAnsi="Roboto"/>
               </w:rPr>
-              <w:t xml:space="preserve">La tipografía es </w:t>
-            </w:r>
-            <w:proofErr w:type="spellStart"/>
-            <w:r>
-              <w:rPr>
-                <w:rFonts w:ascii="Roboto" w:hAnsi="Roboto"/>
-              </w:rPr>
-              <w:t>Market</w:t>
-            </w:r>
-            <w:proofErr w:type="spellEnd"/>
-            <w:r>
-              <w:rPr>
-                <w:rFonts w:ascii="Roboto" w:hAnsi="Roboto"/>
-              </w:rPr>
-              <w:t xml:space="preserve"> </w:t>
-            </w:r>
-            <w:proofErr w:type="spellStart"/>
-            <w:r>
-              <w:rPr>
-                <w:rFonts w:ascii="Roboto" w:hAnsi="Roboto"/>
-              </w:rPr>
-              <w:t>Fresh</w:t>
-            </w:r>
-            <w:proofErr w:type="spellEnd"/>
-            <w:r>
-              <w:rPr>
-                <w:rFonts w:ascii="Roboto" w:hAnsi="Roboto"/>
-              </w:rPr>
-              <w:t>, consideramos que era apta a la hora de colocarla en web</w:t>
+              <w:t>La tipografía es Market Fresh, consideramos que era apta a la hora de colocarla en web</w:t>
             </w:r>
             <w:r>
               <w:rPr>
@@ -5147,7 +4855,7 @@
                 <w:lang w:val="es-ES" w:eastAsia="es-ES"/>
               </w:rPr>
               <w:drawing>
-                <wp:anchor distT="0" distB="0" distL="114300" distR="114300" simplePos="0" relativeHeight="251658240" behindDoc="0" locked="0" layoutInCell="1" allowOverlap="1" wp14:anchorId="18502F38" wp14:editId="5730280C">
+                <wp:anchor distT="0" distB="0" distL="114300" distR="114300" simplePos="0" relativeHeight="251655680" behindDoc="0" locked="0" layoutInCell="1" allowOverlap="1" wp14:anchorId="18502F38" wp14:editId="5730280C">
                   <wp:simplePos x="0" y="0"/>
                   <wp:positionH relativeFrom="column">
                     <wp:posOffset>151765</wp:posOffset>
@@ -5283,7 +4991,7 @@
                 <w:lang w:val="es-ES" w:eastAsia="es-ES"/>
               </w:rPr>
               <w:drawing>
-                <wp:anchor distT="0" distB="0" distL="114300" distR="114300" simplePos="0" relativeHeight="251659264" behindDoc="0" locked="0" layoutInCell="1" allowOverlap="1" wp14:anchorId="6D7D30BE" wp14:editId="76C3E7CD">
+                <wp:anchor distT="0" distB="0" distL="114300" distR="114300" simplePos="0" relativeHeight="251656704" behindDoc="0" locked="0" layoutInCell="1" allowOverlap="1" wp14:anchorId="6D7D30BE" wp14:editId="76C3E7CD">
                   <wp:simplePos x="0" y="0"/>
                   <wp:positionH relativeFrom="column">
                     <wp:posOffset>56515</wp:posOffset>
@@ -5427,7 +5135,7 @@
                 <w:lang w:val="es-ES" w:eastAsia="es-ES"/>
               </w:rPr>
               <w:drawing>
-                <wp:anchor distT="0" distB="0" distL="114300" distR="114300" simplePos="0" relativeHeight="251660288" behindDoc="0" locked="0" layoutInCell="1" allowOverlap="1" wp14:anchorId="54A08A33" wp14:editId="2DE2A191">
+                <wp:anchor distT="0" distB="0" distL="114300" distR="114300" simplePos="0" relativeHeight="251657728" behindDoc="0" locked="0" layoutInCell="1" allowOverlap="1" wp14:anchorId="54A08A33" wp14:editId="2DE2A191">
                   <wp:simplePos x="0" y="0"/>
                   <wp:positionH relativeFrom="column">
                     <wp:posOffset>18415</wp:posOffset>
@@ -5512,8 +5220,8 @@
           <w:rFonts w:ascii="Roboto" w:eastAsia="Oswald" w:hAnsi="Roboto" w:cs="Oswald"/>
         </w:rPr>
       </w:pPr>
-      <w:bookmarkStart w:id="13" w:name="_jatqr63qeclc" w:colFirst="0" w:colLast="0"/>
-      <w:bookmarkEnd w:id="13"/>
+      <w:bookmarkStart w:id="14" w:name="_jatqr63qeclc" w:colFirst="0" w:colLast="0"/>
+      <w:bookmarkEnd w:id="14"/>
       <w:r>
         <w:rPr>
           <w:rFonts w:ascii="Roboto" w:eastAsia="Oswald" w:hAnsi="Roboto" w:cs="Oswald"/>
@@ -5560,8 +5268,8 @@
           <w:rFonts w:ascii="Roboto" w:hAnsi="Roboto"/>
         </w:rPr>
       </w:pPr>
-      <w:bookmarkStart w:id="14" w:name="_2p7hrnggzs2v" w:colFirst="0" w:colLast="0"/>
-      <w:bookmarkEnd w:id="14"/>
+      <w:bookmarkStart w:id="15" w:name="_2p7hrnggzs2v" w:colFirst="0" w:colLast="0"/>
+      <w:bookmarkEnd w:id="15"/>
     </w:p>
     <w:p>
       <w:pPr>
@@ -5696,8 +5404,8 @@
           <w:rFonts w:ascii="Roboto" w:eastAsia="Oswald" w:hAnsi="Roboto" w:cs="Oswald"/>
         </w:rPr>
       </w:pPr>
-      <w:bookmarkStart w:id="15" w:name="_l983linenazl" w:colFirst="0" w:colLast="0"/>
-      <w:bookmarkEnd w:id="15"/>
+      <w:bookmarkStart w:id="16" w:name="_l983linenazl" w:colFirst="0" w:colLast="0"/>
+      <w:bookmarkEnd w:id="16"/>
       <w:r>
         <w:rPr>
           <w:rFonts w:ascii="Roboto" w:eastAsia="Oswald" w:hAnsi="Roboto" w:cs="Oswald"/>
@@ -5858,21 +5566,7 @@
         <w:rPr>
           <w:rFonts w:ascii="Roboto" w:hAnsi="Roboto"/>
         </w:rPr>
-        <w:t xml:space="preserve">edimos a diseñar el </w:t>
-      </w:r>
-      <w:proofErr w:type="spellStart"/>
-      <w:r>
-        <w:rPr>
-          <w:rFonts w:ascii="Roboto" w:hAnsi="Roboto"/>
-        </w:rPr>
-        <w:t>Look&amp;Fell</w:t>
-      </w:r>
-      <w:proofErr w:type="spellEnd"/>
-      <w:r>
-        <w:rPr>
-          <w:rFonts w:ascii="Roboto" w:hAnsi="Roboto"/>
-        </w:rPr>
-        <w:t xml:space="preserve"> de nuestra web, para poder llevar a cabo un diseño uniforme y siguiendo la misma línea por parte de todos los miembros.</w:t>
+        <w:t>edimos a diseñar el Look&amp;Fell de nuestra web, para poder llevar a cabo un diseño uniforme y siguiendo la misma línea por parte de todos los miembros.</w:t>
       </w:r>
     </w:p>
     <w:p>
@@ -6033,21 +5727,7 @@
         <w:rPr>
           <w:rFonts w:ascii="Roboto" w:hAnsi="Roboto"/>
         </w:rPr>
-        <w:t xml:space="preserve">Este diseño está más en armonía con la filosofía de </w:t>
-      </w:r>
-      <w:proofErr w:type="spellStart"/>
-      <w:r>
-        <w:rPr>
-          <w:rFonts w:ascii="Roboto" w:hAnsi="Roboto"/>
-        </w:rPr>
-        <w:t>Travelook</w:t>
-      </w:r>
-      <w:proofErr w:type="spellEnd"/>
-      <w:r>
-        <w:rPr>
-          <w:rFonts w:ascii="Roboto" w:hAnsi="Roboto"/>
-        </w:rPr>
-        <w:t>, por sus formas fluida</w:t>
+        <w:t>Este diseño está más en armonía con la filosofía de Travelook, por sus formas fluida</w:t>
       </w:r>
       <w:r>
         <w:rPr>
@@ -6059,35 +5739,7 @@
         <w:rPr>
           <w:rFonts w:ascii="Roboto" w:hAnsi="Roboto"/>
         </w:rPr>
-        <w:t xml:space="preserve"> estilo </w:t>
-      </w:r>
-      <w:proofErr w:type="gramStart"/>
-      <w:r>
-        <w:rPr>
-          <w:rFonts w:ascii="Roboto" w:hAnsi="Roboto"/>
-        </w:rPr>
-        <w:t>minimalista .</w:t>
-      </w:r>
-      <w:proofErr w:type="gramEnd"/>
-      <w:r>
-        <w:rPr>
-          <w:rFonts w:ascii="Roboto" w:hAnsi="Roboto"/>
-        </w:rPr>
-        <w:t xml:space="preserve"> Además este </w:t>
-      </w:r>
-      <w:proofErr w:type="spellStart"/>
-      <w:r>
-        <w:rPr>
-          <w:rFonts w:ascii="Roboto" w:hAnsi="Roboto"/>
-        </w:rPr>
-        <w:t>Look&amp;Feel</w:t>
-      </w:r>
-      <w:proofErr w:type="spellEnd"/>
-      <w:r>
-        <w:rPr>
-          <w:rFonts w:ascii="Roboto" w:hAnsi="Roboto"/>
-        </w:rPr>
-        <w:t xml:space="preserve"> se acompaña de un diseño flat, el cual está muy de moda y ayuda a que la usabilidad de la web sea más sencilla e intuitiva.</w:t>
+        <w:t xml:space="preserve"> estilo minimalista . Además este Look&amp;Feel se acompaña de un diseño flat, el cual está muy de moda y ayuda a que la usabilidad de la web sea más sencilla e intuitiva.</w:t>
       </w:r>
     </w:p>
     <w:p>
@@ -6185,21 +5837,7 @@
         <w:rPr>
           <w:rFonts w:ascii="Roboto" w:hAnsi="Roboto"/>
         </w:rPr>
-        <w:t xml:space="preserve">Esta </w:t>
-      </w:r>
-      <w:proofErr w:type="spellStart"/>
-      <w:r>
-        <w:rPr>
-          <w:rFonts w:ascii="Roboto" w:hAnsi="Roboto"/>
-        </w:rPr>
-        <w:t>template</w:t>
-      </w:r>
-      <w:proofErr w:type="spellEnd"/>
-      <w:r>
-        <w:rPr>
-          <w:rFonts w:ascii="Roboto" w:hAnsi="Roboto"/>
-        </w:rPr>
-        <w:t xml:space="preserve"> que hemos realizado  consta de un </w:t>
+        <w:t xml:space="preserve">Esta template que hemos realizado  consta de un </w:t>
       </w:r>
       <w:r>
         <w:rPr>
@@ -6207,19 +5845,11 @@
         </w:rPr>
         <w:t>.</w:t>
       </w:r>
-      <w:proofErr w:type="spellStart"/>
-      <w:r>
-        <w:rPr>
-          <w:rFonts w:ascii="Roboto" w:hAnsi="Roboto"/>
-        </w:rPr>
-        <w:t>html</w:t>
-      </w:r>
-      <w:proofErr w:type="spellEnd"/>
-      <w:r>
-        <w:rPr>
-          <w:rFonts w:ascii="Roboto" w:hAnsi="Roboto"/>
-        </w:rPr>
-        <w:t xml:space="preserve">  con un menú de navegación unificado con el logotipo, márgene</w:t>
+      <w:r>
+        <w:rPr>
+          <w:rFonts w:ascii="Roboto" w:hAnsi="Roboto"/>
+        </w:rPr>
+        <w:t>html  con un menú de navegación unificado con el logotipo, márgene</w:t>
       </w:r>
       <w:r>
         <w:rPr>
@@ -6237,21 +5867,7 @@
         <w:rPr>
           <w:rFonts w:ascii="Roboto" w:hAnsi="Roboto"/>
         </w:rPr>
-        <w:t>un .</w:t>
-      </w:r>
-      <w:proofErr w:type="spellStart"/>
-      <w:r>
-        <w:rPr>
-          <w:rFonts w:ascii="Roboto" w:hAnsi="Roboto"/>
-        </w:rPr>
-        <w:t>css</w:t>
-      </w:r>
-      <w:proofErr w:type="spellEnd"/>
-      <w:r>
-        <w:rPr>
-          <w:rFonts w:ascii="Roboto" w:hAnsi="Roboto"/>
-        </w:rPr>
-        <w:t xml:space="preserve"> </w:t>
+        <w:t xml:space="preserve">un .css </w:t>
       </w:r>
       <w:r>
         <w:rPr>
@@ -6289,21 +5905,7 @@
         <w:rPr>
           <w:rFonts w:ascii="Roboto" w:hAnsi="Roboto"/>
         </w:rPr>
-        <w:t xml:space="preserve">ácticas, para hacerla entendible y </w:t>
-      </w:r>
-      <w:proofErr w:type="spellStart"/>
-      <w:r>
-        <w:rPr>
-          <w:rFonts w:ascii="Roboto" w:hAnsi="Roboto"/>
-        </w:rPr>
-        <w:t>mantible</w:t>
-      </w:r>
-      <w:proofErr w:type="spellEnd"/>
-      <w:r>
-        <w:rPr>
-          <w:rFonts w:ascii="Roboto" w:hAnsi="Roboto"/>
-        </w:rPr>
-        <w:t xml:space="preserve"> a futuro.</w:t>
+        <w:t>ácticas, para hacerla entendible y mantible a futuro.</w:t>
       </w:r>
     </w:p>
     <w:p>
@@ -6367,21 +5969,7 @@
         <w:rPr>
           <w:rFonts w:ascii="Roboto" w:hAnsi="Roboto"/>
         </w:rPr>
-        <w:t xml:space="preserve">e </w:t>
-      </w:r>
-      <w:proofErr w:type="spellStart"/>
-      <w:r>
-        <w:rPr>
-          <w:rFonts w:ascii="Roboto" w:hAnsi="Roboto"/>
-        </w:rPr>
-        <w:t>Comunity</w:t>
-      </w:r>
-      <w:proofErr w:type="spellEnd"/>
-      <w:r>
-        <w:rPr>
-          <w:rFonts w:ascii="Roboto" w:hAnsi="Roboto"/>
-        </w:rPr>
-        <w:t xml:space="preserve"> Manager sobre CDNS,</w:t>
+        <w:t>e Comunity Manager sobre CDNS,</w:t>
       </w:r>
       <w:r>
         <w:rPr>
@@ -6399,14 +5987,7 @@
         <w:rPr>
           <w:rFonts w:ascii="Roboto" w:hAnsi="Roboto"/>
         </w:rPr>
-        <w:t xml:space="preserve">iconos, y certificados </w:t>
-      </w:r>
-      <w:proofErr w:type="gramStart"/>
-      <w:r>
-        <w:rPr>
-          <w:rFonts w:ascii="Roboto" w:hAnsi="Roboto"/>
-        </w:rPr>
-        <w:t>SSL</w:t>
+        <w:t>iconos, y certificados SSL</w:t>
       </w:r>
       <w:r>
         <w:rPr>
@@ -6418,14 +5999,7 @@
         <w:rPr>
           <w:rFonts w:ascii="Roboto" w:hAnsi="Roboto"/>
         </w:rPr>
-        <w:t>,</w:t>
-      </w:r>
-      <w:proofErr w:type="gramEnd"/>
-      <w:r>
-        <w:rPr>
-          <w:rFonts w:ascii="Roboto" w:hAnsi="Roboto"/>
-        </w:rPr>
-        <w:t xml:space="preserve"> de este modo pudimos aportar </w:t>
+        <w:t xml:space="preserve">, de este modo pudimos aportar </w:t>
       </w:r>
       <w:r>
         <w:rPr>
@@ -6615,189 +6189,118 @@
         <w:rPr>
           <w:rFonts w:asciiTheme="majorHAnsi" w:hAnsiTheme="majorHAnsi" w:cstheme="majorHAnsi"/>
         </w:rPr>
-        <w:t xml:space="preserve"> un estilo unificado a todo el </w:t>
-      </w:r>
-      <w:proofErr w:type="spellStart"/>
+        <w:t xml:space="preserve"> un estilo unificado a todo el site</w:t>
+      </w:r>
       <w:r>
         <w:rPr>
           <w:rFonts w:asciiTheme="majorHAnsi" w:hAnsiTheme="majorHAnsi" w:cstheme="majorHAnsi"/>
         </w:rPr>
-        <w:t>site</w:t>
-      </w:r>
-      <w:proofErr w:type="spellEnd"/>
-      <w:r>
+        <w:t>, además de facilitar enormemente la responsividad de la página adaptando la a los distintos dispositivos en los que pueda visualizarse el proyecto.</w:t>
+      </w:r>
+    </w:p>
+    <w:p>
+      <w:pPr>
         <w:rPr>
           <w:rFonts w:asciiTheme="majorHAnsi" w:hAnsiTheme="majorHAnsi" w:cstheme="majorHAnsi"/>
         </w:rPr>
-        <w:t xml:space="preserve">, además de facilitar enormemente la </w:t>
-      </w:r>
-      <w:proofErr w:type="spellStart"/>
-      <w:r>
+      </w:pPr>
+    </w:p>
+    <w:p>
+      <w:pPr>
         <w:rPr>
           <w:rFonts w:asciiTheme="majorHAnsi" w:hAnsiTheme="majorHAnsi" w:cstheme="majorHAnsi"/>
         </w:rPr>
-        <w:t>responsividad</w:t>
-      </w:r>
-      <w:proofErr w:type="spellEnd"/>
-      <w:r>
+      </w:pPr>
+    </w:p>
+    <w:p>
+      <w:pPr>
         <w:rPr>
           <w:rFonts w:asciiTheme="majorHAnsi" w:hAnsiTheme="majorHAnsi" w:cstheme="majorHAnsi"/>
         </w:rPr>
-        <w:t xml:space="preserve"> de la página adaptando la a los distintos dispositivos en los que pueda visualizarse el proyecto.</w:t>
-      </w:r>
-    </w:p>
-    <w:p>
-      <w:pPr>
+      </w:pPr>
+      <w:r>
         <w:rPr>
           <w:rFonts w:asciiTheme="majorHAnsi" w:hAnsiTheme="majorHAnsi" w:cstheme="majorHAnsi"/>
         </w:rPr>
-      </w:pPr>
-    </w:p>
-    <w:p>
-      <w:pPr>
+        <w:t xml:space="preserve">Teniendo ya el Feel &amp; Look creados de antemano, </w:t>
+      </w:r>
+      <w:r>
         <w:rPr>
           <w:rFonts w:asciiTheme="majorHAnsi" w:hAnsiTheme="majorHAnsi" w:cstheme="majorHAnsi"/>
         </w:rPr>
-      </w:pPr>
-    </w:p>
-    <w:p>
-      <w:pPr>
+        <w:t>realizamos mock</w:t>
+      </w:r>
+      <w:r>
         <w:rPr>
           <w:rFonts w:asciiTheme="majorHAnsi" w:hAnsiTheme="majorHAnsi" w:cstheme="majorHAnsi"/>
         </w:rPr>
-      </w:pPr>
+        <w:t xml:space="preserve"> ups más concretos del site para terminar de definir la estructura </w:t>
+      </w:r>
       <w:r>
         <w:rPr>
           <w:rFonts w:asciiTheme="majorHAnsi" w:hAnsiTheme="majorHAnsi" w:cstheme="majorHAnsi"/>
         </w:rPr>
-        <w:t xml:space="preserve">Teniendo ya el </w:t>
-      </w:r>
-      <w:proofErr w:type="spellStart"/>
+        <w:t xml:space="preserve">y estilo </w:t>
+      </w:r>
       <w:r>
         <w:rPr>
           <w:rFonts w:asciiTheme="majorHAnsi" w:hAnsiTheme="majorHAnsi" w:cstheme="majorHAnsi"/>
         </w:rPr>
-        <w:t>Feel</w:t>
-      </w:r>
-      <w:proofErr w:type="spellEnd"/>
+        <w:t>que iba a tener.</w:t>
+      </w:r>
       <w:r>
         <w:rPr>
           <w:rFonts w:asciiTheme="majorHAnsi" w:hAnsiTheme="majorHAnsi" w:cstheme="majorHAnsi"/>
         </w:rPr>
-        <w:t xml:space="preserve"> &amp; Look creados de antemano, </w:t>
-      </w:r>
-      <w:r>
+        <w:t xml:space="preserve"> </w:t>
+      </w:r>
+    </w:p>
+    <w:p>
+      <w:pPr>
         <w:rPr>
           <w:rFonts w:asciiTheme="majorHAnsi" w:hAnsiTheme="majorHAnsi" w:cstheme="majorHAnsi"/>
         </w:rPr>
-        <w:t xml:space="preserve">realizamos </w:t>
-      </w:r>
-      <w:proofErr w:type="spellStart"/>
+      </w:pPr>
       <w:r>
         <w:rPr>
           <w:rFonts w:asciiTheme="majorHAnsi" w:hAnsiTheme="majorHAnsi" w:cstheme="majorHAnsi"/>
         </w:rPr>
-        <w:t>mock</w:t>
-      </w:r>
-      <w:proofErr w:type="spellEnd"/>
-      <w:r>
+        <w:t>Determinando también aspectos de diseño como, posicionamiento de elementos, márgenes y colores entre otros.</w:t>
+      </w:r>
+    </w:p>
+    <w:p>
+      <w:pPr>
         <w:rPr>
           <w:rFonts w:asciiTheme="majorHAnsi" w:hAnsiTheme="majorHAnsi" w:cstheme="majorHAnsi"/>
         </w:rPr>
-        <w:t xml:space="preserve"> ups más concretos del </w:t>
-      </w:r>
-      <w:proofErr w:type="spellStart"/>
-      <w:r>
+      </w:pPr>
+    </w:p>
+    <w:p>
+      <w:pPr>
         <w:rPr>
           <w:rFonts w:asciiTheme="majorHAnsi" w:hAnsiTheme="majorHAnsi" w:cstheme="majorHAnsi"/>
         </w:rPr>
-        <w:t>site</w:t>
-      </w:r>
-      <w:proofErr w:type="spellEnd"/>
+      </w:pPr>
       <w:r>
         <w:rPr>
           <w:rFonts w:asciiTheme="majorHAnsi" w:hAnsiTheme="majorHAnsi" w:cstheme="majorHAnsi"/>
         </w:rPr>
-        <w:t xml:space="preserve"> para terminar de definir la estructura </w:t>
-      </w:r>
-      <w:r>
+        <w:t>Estos mock ups fueron realizados mediante Adobe XD, una herramienta simple, pero muy potente.</w:t>
+      </w:r>
+    </w:p>
+    <w:p>
+      <w:pPr>
         <w:rPr>
           <w:rFonts w:asciiTheme="majorHAnsi" w:hAnsiTheme="majorHAnsi" w:cstheme="majorHAnsi"/>
         </w:rPr>
-        <w:t xml:space="preserve">y estilo </w:t>
-      </w:r>
+      </w:pPr>
       <w:r>
         <w:rPr>
           <w:rFonts w:asciiTheme="majorHAnsi" w:hAnsiTheme="majorHAnsi" w:cstheme="majorHAnsi"/>
-        </w:rPr>
-        <w:t>que iba a tener.</w:t>
-      </w:r>
-      <w:r>
-        <w:rPr>
-          <w:rFonts w:asciiTheme="majorHAnsi" w:hAnsiTheme="majorHAnsi" w:cstheme="majorHAnsi"/>
-        </w:rPr>
-        <w:t xml:space="preserve"> </w:t>
-      </w:r>
-    </w:p>
-    <w:p>
-      <w:pPr>
-        <w:rPr>
-          <w:rFonts w:asciiTheme="majorHAnsi" w:hAnsiTheme="majorHAnsi" w:cstheme="majorHAnsi"/>
-        </w:rPr>
-      </w:pPr>
-      <w:r>
-        <w:rPr>
-          <w:rFonts w:asciiTheme="majorHAnsi" w:hAnsiTheme="majorHAnsi" w:cstheme="majorHAnsi"/>
-        </w:rPr>
-        <w:t>Determinando también aspectos de diseño como, posicionamiento de elementos, márgenes y colores entre otros.</w:t>
-      </w:r>
-    </w:p>
-    <w:p>
-      <w:pPr>
-        <w:rPr>
-          <w:rFonts w:asciiTheme="majorHAnsi" w:hAnsiTheme="majorHAnsi" w:cstheme="majorHAnsi"/>
-        </w:rPr>
-      </w:pPr>
-    </w:p>
-    <w:p>
-      <w:pPr>
-        <w:rPr>
-          <w:rFonts w:asciiTheme="majorHAnsi" w:hAnsiTheme="majorHAnsi" w:cstheme="majorHAnsi"/>
-        </w:rPr>
-      </w:pPr>
-      <w:r>
-        <w:rPr>
-          <w:rFonts w:asciiTheme="majorHAnsi" w:hAnsiTheme="majorHAnsi" w:cstheme="majorHAnsi"/>
-        </w:rPr>
-        <w:t xml:space="preserve">Estos </w:t>
-      </w:r>
-      <w:proofErr w:type="spellStart"/>
-      <w:r>
-        <w:rPr>
-          <w:rFonts w:asciiTheme="majorHAnsi" w:hAnsiTheme="majorHAnsi" w:cstheme="majorHAnsi"/>
-        </w:rPr>
-        <w:t>mock</w:t>
-      </w:r>
-      <w:proofErr w:type="spellEnd"/>
-      <w:r>
-        <w:rPr>
-          <w:rFonts w:asciiTheme="majorHAnsi" w:hAnsiTheme="majorHAnsi" w:cstheme="majorHAnsi"/>
-        </w:rPr>
-        <w:t xml:space="preserve"> ups fueron realizados mediante Adobe XD, una herramienta simple, pero muy potente.</w:t>
-      </w:r>
-    </w:p>
-    <w:p>
-      <w:pPr>
-        <w:rPr>
-          <w:rFonts w:asciiTheme="majorHAnsi" w:hAnsiTheme="majorHAnsi" w:cstheme="majorHAnsi"/>
-        </w:rPr>
-      </w:pPr>
-      <w:r>
-        <w:rPr>
-          <w:rFonts w:asciiTheme="majorHAnsi" w:hAnsiTheme="majorHAnsi" w:cstheme="majorHAnsi"/>
+          <w:noProof/>
         </w:rPr>
         <w:drawing>
-          <wp:anchor distT="0" distB="0" distL="114300" distR="114300" simplePos="0" relativeHeight="251660288" behindDoc="0" locked="0" layoutInCell="1" allowOverlap="1" wp14:anchorId="4D653BDD" wp14:editId="5FBEBBC4">
+          <wp:anchor distT="0" distB="0" distL="114300" distR="114300" simplePos="0" relativeHeight="251658752" behindDoc="0" locked="0" layoutInCell="1" allowOverlap="1" wp14:anchorId="4D653BDD" wp14:editId="5FBEBBC4">
             <wp:simplePos x="0" y="0"/>
             <wp:positionH relativeFrom="column">
               <wp:posOffset>0</wp:posOffset>
@@ -6874,53 +6377,51 @@
         <w:rPr>
           <w:rFonts w:asciiTheme="majorHAnsi" w:hAnsiTheme="majorHAnsi" w:cstheme="majorHAnsi"/>
         </w:rPr>
-        <w:t>Adobe XD nos permitió determinar el “</w:t>
-      </w:r>
-      <w:proofErr w:type="spellStart"/>
+        <w:t xml:space="preserve">Adobe XD nos permitió determinar el “flow” de la página, pensando en </w:t>
+      </w:r>
       <w:r>
         <w:rPr>
           <w:rFonts w:asciiTheme="majorHAnsi" w:hAnsiTheme="majorHAnsi" w:cstheme="majorHAnsi"/>
         </w:rPr>
-        <w:t>flow</w:t>
-      </w:r>
-      <w:proofErr w:type="spellEnd"/>
+        <w:t>términos</w:t>
+      </w:r>
       <w:r>
         <w:rPr>
           <w:rFonts w:asciiTheme="majorHAnsi" w:hAnsiTheme="majorHAnsi" w:cstheme="majorHAnsi"/>
         </w:rPr>
-        <w:t xml:space="preserve">” de la página, pensando en </w:t>
+        <w:t xml:space="preserve"> de UI/UX , como </w:t>
       </w:r>
       <w:r>
         <w:rPr>
           <w:rFonts w:asciiTheme="majorHAnsi" w:hAnsiTheme="majorHAnsi" w:cstheme="majorHAnsi"/>
         </w:rPr>
-        <w:t>términos</w:t>
-      </w:r>
-      <w:r>
+        <w:t xml:space="preserve">iba  a ser navegada la pagina por el usuario, creando una experiencia fluida y sencilla. </w:t>
+      </w:r>
+    </w:p>
+    <w:p>
+      <w:pPr>
         <w:rPr>
           <w:rFonts w:asciiTheme="majorHAnsi" w:hAnsiTheme="majorHAnsi" w:cstheme="majorHAnsi"/>
         </w:rPr>
-        <w:t xml:space="preserve"> de UI/</w:t>
-      </w:r>
-      <w:proofErr w:type="gramStart"/>
-      <w:r>
+      </w:pPr>
+    </w:p>
+    <w:p>
+      <w:pPr>
         <w:rPr>
           <w:rFonts w:asciiTheme="majorHAnsi" w:hAnsiTheme="majorHAnsi" w:cstheme="majorHAnsi"/>
         </w:rPr>
-        <w:t>UX ,</w:t>
-      </w:r>
-      <w:proofErr w:type="gramEnd"/>
+      </w:pPr>
       <w:r>
         <w:rPr>
           <w:rFonts w:asciiTheme="majorHAnsi" w:hAnsiTheme="majorHAnsi" w:cstheme="majorHAnsi"/>
         </w:rPr>
-        <w:t xml:space="preserve"> como </w:t>
+        <w:t>Ayudando a su vez</w:t>
       </w:r>
       <w:r>
         <w:rPr>
           <w:rFonts w:asciiTheme="majorHAnsi" w:hAnsiTheme="majorHAnsi" w:cstheme="majorHAnsi"/>
         </w:rPr>
-        <w:t xml:space="preserve">iba  a ser navegada la pagina por el usuario, creando una experiencia fluida y sencilla. </w:t>
+        <w:t xml:space="preserve"> a nuestro equipo a visualizar componentes del proyecto antes de construirlos, facilitando la toma de decisiones sobre diferentes ideas o conceptos que íbamos aportando. </w:t>
       </w:r>
     </w:p>
     <w:p>
@@ -6929,68 +6430,32 @@
           <w:rFonts w:asciiTheme="majorHAnsi" w:hAnsiTheme="majorHAnsi" w:cstheme="majorHAnsi"/>
         </w:rPr>
       </w:pPr>
-    </w:p>
-    <w:p>
-      <w:pPr>
+      <w:r>
         <w:rPr>
           <w:rFonts w:asciiTheme="majorHAnsi" w:hAnsiTheme="majorHAnsi" w:cstheme="majorHAnsi"/>
         </w:rPr>
-      </w:pPr>
+        <w:t xml:space="preserve">Más adelante nos </w:t>
+      </w:r>
       <w:r>
         <w:rPr>
           <w:rFonts w:asciiTheme="majorHAnsi" w:hAnsiTheme="majorHAnsi" w:cstheme="majorHAnsi"/>
         </w:rPr>
-        <w:t>Ayudando a su vez</w:t>
+        <w:t>permitirá</w:t>
       </w:r>
       <w:r>
         <w:rPr>
           <w:rFonts w:asciiTheme="majorHAnsi" w:hAnsiTheme="majorHAnsi" w:cstheme="majorHAnsi"/>
         </w:rPr>
-        <w:t xml:space="preserve"> a nuestro equipo a visualizar componentes del proyecto antes de construirlos, facilitando la toma de decisiones sobre diferentes ideas o conceptos que íbamos aportando. </w:t>
-      </w:r>
-    </w:p>
-    <w:p>
-      <w:pPr>
+        <w:t xml:space="preserve"> prototipar también la versión móvil del site</w:t>
+      </w:r>
+      <w:bookmarkStart w:id="17" w:name="_phtgfgvai5k9" w:colFirst="0" w:colLast="0"/>
+      <w:bookmarkEnd w:id="17"/>
+      <w:r>
         <w:rPr>
           <w:rFonts w:asciiTheme="majorHAnsi" w:hAnsiTheme="majorHAnsi" w:cstheme="majorHAnsi"/>
         </w:rPr>
-      </w:pPr>
-      <w:r>
-        <w:rPr>
-          <w:rFonts w:asciiTheme="majorHAnsi" w:hAnsiTheme="majorHAnsi" w:cstheme="majorHAnsi"/>
-        </w:rPr>
-        <w:t xml:space="preserve">Más adelante nos </w:t>
-      </w:r>
-      <w:r>
-        <w:rPr>
-          <w:rFonts w:asciiTheme="majorHAnsi" w:hAnsiTheme="majorHAnsi" w:cstheme="majorHAnsi"/>
-        </w:rPr>
-        <w:t>permitirá</w:t>
-      </w:r>
-      <w:r>
-        <w:rPr>
-          <w:rFonts w:asciiTheme="majorHAnsi" w:hAnsiTheme="majorHAnsi" w:cstheme="majorHAnsi"/>
-        </w:rPr>
-        <w:t xml:space="preserve"> prototipar también la versión móvil del </w:t>
-      </w:r>
-      <w:proofErr w:type="spellStart"/>
-      <w:r>
-        <w:rPr>
-          <w:rFonts w:asciiTheme="majorHAnsi" w:hAnsiTheme="majorHAnsi" w:cstheme="majorHAnsi"/>
-        </w:rPr>
-        <w:t>site</w:t>
-      </w:r>
-      <w:bookmarkStart w:id="16" w:name="_phtgfgvai5k9" w:colFirst="0" w:colLast="0"/>
-      <w:bookmarkEnd w:id="16"/>
-      <w:proofErr w:type="spellEnd"/>
-      <w:r>
-        <w:rPr>
-          <w:rFonts w:asciiTheme="majorHAnsi" w:hAnsiTheme="majorHAnsi" w:cstheme="majorHAnsi"/>
-        </w:rPr>
         <w:t>.</w:t>
       </w:r>
-      <w:bookmarkStart w:id="17" w:name="_GoBack"/>
-      <w:bookmarkEnd w:id="17"/>
     </w:p>
     <w:p>
       <w:pPr>
@@ -7113,21 +6578,7 @@
       <w:rPr>
         <w:lang w:val="es-ES"/>
       </w:rPr>
-      <w:t xml:space="preserve">Proyecto </w:t>
-    </w:r>
-    <w:proofErr w:type="spellStart"/>
-    <w:r>
-      <w:rPr>
-        <w:lang w:val="es-ES"/>
-      </w:rPr>
-      <w:t>Travelook</w:t>
-    </w:r>
-    <w:proofErr w:type="spellEnd"/>
-    <w:r>
-      <w:rPr>
-        <w:lang w:val="es-ES"/>
-      </w:rPr>
-      <w:t xml:space="preserve"> - Memoria</w:t>
+      <w:t>Proyecto Travelook - Memoria</w:t>
     </w:r>
   </w:p>
 </w:hdr>
@@ -7305,7 +6756,7 @@
     <w:lsdException w:name="Table Web 2" w:semiHidden="1" w:unhideWhenUsed="1"/>
     <w:lsdException w:name="Table Web 3" w:semiHidden="1" w:unhideWhenUsed="1"/>
     <w:lsdException w:name="Balloon Text" w:semiHidden="1" w:unhideWhenUsed="1"/>
-    <w:lsdException w:name="Table Grid" w:semiHidden="1" w:uiPriority="39" w:unhideWhenUsed="1"/>
+    <w:lsdException w:name="Table Grid" w:uiPriority="39"/>
     <w:lsdException w:name="Table Theme" w:semiHidden="1" w:unhideWhenUsed="1"/>
     <w:lsdException w:name="Placeholder Text" w:semiHidden="1"/>
     <w:lsdException w:name="No Spacing" w:uiPriority="1" w:qFormat="1"/>

</xml_diff>